<commit_message>
add weighted mean and its standard deviation calculation
</commit_message>
<xml_diff>
--- a/Lab2/List of Equation.docx
+++ b/Lab2/List of Equation.docx
@@ -292,34 +292,28 @@
                   </m:r>
                 </m:sup>
                 <m:e>
-                  <m:sSubSup>
-                    <m:sSubSupPr>
+                  <m:r>
+                    <w:rPr>
+                      <w:rFonts w:ascii="Cambria Math" w:hAnsi="Cambria Math"/>
+                    </w:rPr>
+                    <m:t>(</m:t>
+                  </m:r>
+                  <m:sSub>
+                    <m:sSubPr>
                       <m:ctrlPr>
                         <w:rPr>
                           <w:rFonts w:ascii="Cambria Math" w:hAnsi="Cambria Math"/>
                           <w:i/>
                         </w:rPr>
                       </m:ctrlPr>
-                    </m:sSubSupPr>
+                    </m:sSubPr>
                     <m:e>
-                      <m:acc>
-                        <m:accPr>
-                          <m:ctrlPr>
-                            <w:rPr>
-                              <w:rFonts w:ascii="Cambria Math" w:hAnsi="Cambria Math"/>
-                              <w:i/>
-                            </w:rPr>
-                          </m:ctrlPr>
-                        </m:accPr>
-                        <m:e>
-                          <m:r>
-                            <w:rPr>
-                              <w:rFonts w:ascii="Cambria Math" w:hAnsi="Cambria Math"/>
-                            </w:rPr>
-                            <m:t>v</m:t>
-                          </m:r>
-                        </m:e>
-                      </m:acc>
+                      <m:r>
+                        <w:rPr>
+                          <w:rFonts w:ascii="Cambria Math" w:hAnsi="Cambria Math"/>
+                        </w:rPr>
+                        <m:t>X</m:t>
+                      </m:r>
                     </m:e>
                     <m:sub>
                       <m:r>
@@ -329,15 +323,38 @@
                         <m:t>i</m:t>
                       </m:r>
                     </m:sub>
-                    <m:sup>
+                  </m:sSub>
+                  <m:r>
+                    <w:rPr>
+                      <w:rFonts w:ascii="Cambria Math" w:hAnsi="Cambria Math"/>
+                    </w:rPr>
+                    <m:t>-</m:t>
+                  </m:r>
+                  <m:acc>
+                    <m:accPr>
+                      <m:chr m:val="̅"/>
+                      <m:ctrlPr>
+                        <w:rPr>
+                          <w:rFonts w:ascii="Cambria Math" w:hAnsi="Cambria Math"/>
+                          <w:i/>
+                        </w:rPr>
+                      </m:ctrlPr>
+                    </m:accPr>
+                    <m:e>
                       <m:r>
                         <w:rPr>
                           <w:rFonts w:ascii="Cambria Math" w:hAnsi="Cambria Math"/>
                         </w:rPr>
-                        <m:t>2</m:t>
+                        <m:t>X</m:t>
                       </m:r>
-                    </m:sup>
-                  </m:sSubSup>
+                    </m:e>
+                  </m:acc>
+                  <m:r>
+                    <w:rPr>
+                      <w:rFonts w:ascii="Cambria Math" w:hAnsi="Cambria Math"/>
+                    </w:rPr>
+                    <m:t>)</m:t>
+                  </m:r>
                 </m:e>
               </m:nary>
             </m:num>
@@ -503,34 +520,28 @@
                       </m:r>
                     </m:sup>
                     <m:e>
-                      <m:sSubSup>
-                        <m:sSubSupPr>
+                      <m:r>
+                        <w:rPr>
+                          <w:rFonts w:ascii="Cambria Math" w:hAnsi="Cambria Math"/>
+                        </w:rPr>
+                        <m:t>(</m:t>
+                      </m:r>
+                      <m:sSub>
+                        <m:sSubPr>
                           <m:ctrlPr>
                             <w:rPr>
                               <w:rFonts w:ascii="Cambria Math" w:hAnsi="Cambria Math"/>
                               <w:i/>
                             </w:rPr>
                           </m:ctrlPr>
-                        </m:sSubSupPr>
+                        </m:sSubPr>
                         <m:e>
-                          <m:acc>
-                            <m:accPr>
-                              <m:ctrlPr>
-                                <w:rPr>
-                                  <w:rFonts w:ascii="Cambria Math" w:hAnsi="Cambria Math"/>
-                                  <w:i/>
-                                </w:rPr>
-                              </m:ctrlPr>
-                            </m:accPr>
-                            <m:e>
-                              <m:r>
-                                <w:rPr>
-                                  <w:rFonts w:ascii="Cambria Math" w:hAnsi="Cambria Math"/>
-                                </w:rPr>
-                                <m:t>v</m:t>
-                              </m:r>
-                            </m:e>
-                          </m:acc>
+                          <m:r>
+                            <w:rPr>
+                              <w:rFonts w:ascii="Cambria Math" w:hAnsi="Cambria Math"/>
+                            </w:rPr>
+                            <m:t>X</m:t>
+                          </m:r>
                         </m:e>
                         <m:sub>
                           <m:r>
@@ -540,15 +551,38 @@
                             <m:t>i</m:t>
                           </m:r>
                         </m:sub>
-                        <m:sup>
+                      </m:sSub>
+                      <m:r>
+                        <w:rPr>
+                          <w:rFonts w:ascii="Cambria Math" w:hAnsi="Cambria Math"/>
+                        </w:rPr>
+                        <m:t>-</m:t>
+                      </m:r>
+                      <m:acc>
+                        <m:accPr>
+                          <m:chr m:val="̅"/>
+                          <m:ctrlPr>
+                            <w:rPr>
+                              <w:rFonts w:ascii="Cambria Math" w:hAnsi="Cambria Math"/>
+                              <w:i/>
+                            </w:rPr>
+                          </m:ctrlPr>
+                        </m:accPr>
+                        <m:e>
                           <m:r>
                             <w:rPr>
                               <w:rFonts w:ascii="Cambria Math" w:hAnsi="Cambria Math"/>
                             </w:rPr>
-                            <m:t>2</m:t>
+                            <m:t>X</m:t>
                           </m:r>
-                        </m:sup>
-                      </m:sSubSup>
+                        </m:e>
+                      </m:acc>
+                      <m:r>
+                        <w:rPr>
+                          <w:rFonts w:ascii="Cambria Math" w:hAnsi="Cambria Math"/>
+                        </w:rPr>
+                        <m:t>)</m:t>
+                      </m:r>
                     </m:e>
                   </m:nary>
                 </m:num>
@@ -1699,6 +1733,137 @@
               </m:f>
             </m:e>
           </m:rad>
+        </m:oMath>
+      </m:oMathPara>
+    </w:p>
+    <w:p>
+      <w:pPr>
+        <w:rPr>
+          <w:rFonts w:eastAsiaTheme="minorEastAsia"/>
+        </w:rPr>
+      </w:pPr>
+      <m:oMathPara>
+        <m:oMath>
+          <m:sSub>
+            <m:sSubPr>
+              <m:ctrlPr>
+                <w:rPr>
+                  <w:rFonts w:ascii="Cambria Math" w:eastAsiaTheme="minorEastAsia" w:hAnsi="Cambria Math"/>
+                  <w:i/>
+                </w:rPr>
+              </m:ctrlPr>
+            </m:sSubPr>
+            <m:e>
+              <m:r>
+                <w:rPr>
+                  <w:rFonts w:ascii="Cambria Math" w:eastAsiaTheme="minorEastAsia" w:hAnsi="Cambria Math"/>
+                </w:rPr>
+                <m:t xml:space="preserve">where </m:t>
+              </m:r>
+              <m:acc>
+                <m:accPr>
+                  <m:ctrlPr>
+                    <w:rPr>
+                      <w:rFonts w:ascii="Cambria Math" w:eastAsiaTheme="minorEastAsia" w:hAnsi="Cambria Math"/>
+                      <w:i/>
+                    </w:rPr>
+                  </m:ctrlPr>
+                </m:accPr>
+                <m:e>
+                  <m:r>
+                    <w:rPr>
+                      <w:rFonts w:ascii="Cambria Math" w:eastAsiaTheme="minorEastAsia" w:hAnsi="Cambria Math"/>
+                    </w:rPr>
+                    <m:t>v</m:t>
+                  </m:r>
+                </m:e>
+              </m:acc>
+            </m:e>
+            <m:sub>
+              <m:r>
+                <w:rPr>
+                  <w:rFonts w:ascii="Cambria Math" w:eastAsiaTheme="minorEastAsia" w:hAnsi="Cambria Math"/>
+                </w:rPr>
+                <m:t>k</m:t>
+              </m:r>
+            </m:sub>
+          </m:sSub>
+          <m:r>
+            <w:rPr>
+              <w:rFonts w:ascii="Cambria Math" w:eastAsiaTheme="minorEastAsia" w:hAnsi="Cambria Math"/>
+            </w:rPr>
+            <m:t>=</m:t>
+          </m:r>
+          <m:sSub>
+            <m:sSubPr>
+              <m:ctrlPr>
+                <w:rPr>
+                  <w:rFonts w:ascii="Cambria Math" w:eastAsiaTheme="minorEastAsia" w:hAnsi="Cambria Math"/>
+                  <w:i/>
+                </w:rPr>
+              </m:ctrlPr>
+            </m:sSubPr>
+            <m:e>
+              <m:acc>
+                <m:accPr>
+                  <m:ctrlPr>
+                    <w:rPr>
+                      <w:rFonts w:ascii="Cambria Math" w:eastAsiaTheme="minorEastAsia" w:hAnsi="Cambria Math"/>
+                      <w:i/>
+                    </w:rPr>
+                  </m:ctrlPr>
+                </m:accPr>
+                <m:e>
+                  <m:r>
+                    <w:rPr>
+                      <w:rFonts w:ascii="Cambria Math" w:eastAsiaTheme="minorEastAsia" w:hAnsi="Cambria Math"/>
+                    </w:rPr>
+                    <m:t>X</m:t>
+                  </m:r>
+                </m:e>
+              </m:acc>
+            </m:e>
+            <m:sub>
+              <m:r>
+                <w:rPr>
+                  <w:rFonts w:ascii="Cambria Math" w:eastAsiaTheme="minorEastAsia" w:hAnsi="Cambria Math"/>
+                </w:rPr>
+                <m:t>WM</m:t>
+              </m:r>
+            </m:sub>
+          </m:sSub>
+          <m:r>
+            <w:rPr>
+              <w:rFonts w:ascii="Cambria Math" w:eastAsiaTheme="minorEastAsia" w:hAnsi="Cambria Math"/>
+            </w:rPr>
+            <m:t>-</m:t>
+          </m:r>
+          <m:sSub>
+            <m:sSubPr>
+              <m:ctrlPr>
+                <w:rPr>
+                  <w:rFonts w:ascii="Cambria Math" w:eastAsiaTheme="minorEastAsia" w:hAnsi="Cambria Math"/>
+                  <w:i/>
+                </w:rPr>
+              </m:ctrlPr>
+            </m:sSubPr>
+            <m:e>
+              <m:r>
+                <w:rPr>
+                  <w:rFonts w:ascii="Cambria Math" w:eastAsiaTheme="minorEastAsia" w:hAnsi="Cambria Math"/>
+                </w:rPr>
+                <m:t>l</m:t>
+              </m:r>
+            </m:e>
+            <m:sub>
+              <m:r>
+                <w:rPr>
+                  <w:rFonts w:ascii="Cambria Math" w:eastAsiaTheme="minorEastAsia" w:hAnsi="Cambria Math"/>
+                </w:rPr>
+                <m:t>k</m:t>
+              </m:r>
+            </m:sub>
+          </m:sSub>
         </m:oMath>
       </m:oMathPara>
     </w:p>

</xml_diff>

<commit_message>
edit read file and use sd instead of mean sd for weighted mean
</commit_message>
<xml_diff>
--- a/Lab2/List of Equation.docx
+++ b/Lab2/List of Equation.docx
@@ -1848,12 +1848,25 @@
               </m:ctrlPr>
             </m:sSubPr>
             <m:e>
-              <m:r>
-                <w:rPr>
-                  <w:rFonts w:ascii="Cambria Math" w:eastAsiaTheme="minorEastAsia" w:hAnsi="Cambria Math"/>
-                </w:rPr>
-                <m:t>l</m:t>
-              </m:r>
+              <m:acc>
+                <m:accPr>
+                  <m:chr m:val="̅"/>
+                  <m:ctrlPr>
+                    <w:rPr>
+                      <w:rFonts w:ascii="Cambria Math" w:eastAsiaTheme="minorEastAsia" w:hAnsi="Cambria Math"/>
+                      <w:i/>
+                    </w:rPr>
+                  </m:ctrlPr>
+                </m:accPr>
+                <m:e>
+                  <m:r>
+                    <w:rPr>
+                      <w:rFonts w:ascii="Cambria Math" w:eastAsiaTheme="minorEastAsia" w:hAnsi="Cambria Math"/>
+                    </w:rPr>
+                    <m:t>X</m:t>
+                  </m:r>
+                </m:e>
+              </m:acc>
             </m:e>
             <m:sub>
               <m:r>
@@ -1864,6 +1877,316 @@
               </m:r>
             </m:sub>
           </m:sSub>
+        </m:oMath>
+      </m:oMathPara>
+    </w:p>
+    <w:p>
+      <w:pPr>
+        <w:rPr>
+          <w:rFonts w:eastAsiaTheme="minorEastAsia"/>
+        </w:rPr>
+      </w:pPr>
+      <m:oMathPara>
+        <m:oMath>
+          <m:r>
+            <w:rPr>
+              <w:rFonts w:ascii="Cambria Math" w:eastAsiaTheme="minorEastAsia" w:hAnsi="Cambria Math"/>
+            </w:rPr>
+            <m:t>∴</m:t>
+          </m:r>
+          <m:sSub>
+            <m:sSubPr>
+              <m:ctrlPr>
+                <w:rPr>
+                  <w:rFonts w:ascii="Cambria Math" w:hAnsi="Cambria Math"/>
+                  <w:i/>
+                </w:rPr>
+              </m:ctrlPr>
+            </m:sSubPr>
+            <m:e>
+              <m:r>
+                <w:rPr>
+                  <w:rFonts w:ascii="Cambria Math" w:hAnsi="Cambria Math"/>
+                </w:rPr>
+                <m:t>σ</m:t>
+              </m:r>
+            </m:e>
+            <m:sub>
+              <m:r>
+                <w:rPr>
+                  <w:rFonts w:ascii="Cambria Math" w:hAnsi="Cambria Math"/>
+                </w:rPr>
+                <m:t>WM</m:t>
+              </m:r>
+            </m:sub>
+          </m:sSub>
+          <m:r>
+            <w:rPr>
+              <w:rFonts w:ascii="Cambria Math" w:hAnsi="Cambria Math"/>
+            </w:rPr>
+            <m:t>=</m:t>
+          </m:r>
+          <m:rad>
+            <m:radPr>
+              <m:degHide m:val="1"/>
+              <m:ctrlPr>
+                <w:rPr>
+                  <w:rFonts w:ascii="Cambria Math" w:hAnsi="Cambria Math"/>
+                  <w:i/>
+                </w:rPr>
+              </m:ctrlPr>
+            </m:radPr>
+            <m:deg/>
+            <m:e>
+              <m:f>
+                <m:fPr>
+                  <m:ctrlPr>
+                    <w:rPr>
+                      <w:rFonts w:ascii="Cambria Math" w:eastAsiaTheme="minorEastAsia" w:hAnsi="Cambria Math"/>
+                      <w:i/>
+                    </w:rPr>
+                  </m:ctrlPr>
+                </m:fPr>
+                <m:num>
+                  <m:nary>
+                    <m:naryPr>
+                      <m:chr m:val="∑"/>
+                      <m:limLoc m:val="undOvr"/>
+                      <m:ctrlPr>
+                        <w:rPr>
+                          <w:rFonts w:ascii="Cambria Math" w:eastAsiaTheme="minorEastAsia" w:hAnsi="Cambria Math"/>
+                          <w:i/>
+                        </w:rPr>
+                      </m:ctrlPr>
+                    </m:naryPr>
+                    <m:sub>
+                      <m:r>
+                        <w:rPr>
+                          <w:rFonts w:ascii="Cambria Math" w:eastAsiaTheme="minorEastAsia" w:hAnsi="Cambria Math"/>
+                        </w:rPr>
+                        <m:t>k=1</m:t>
+                      </m:r>
+                    </m:sub>
+                    <m:sup>
+                      <m:r>
+                        <w:rPr>
+                          <w:rFonts w:ascii="Cambria Math" w:eastAsiaTheme="minorEastAsia" w:hAnsi="Cambria Math"/>
+                        </w:rPr>
+                        <m:t>n</m:t>
+                      </m:r>
+                    </m:sup>
+                    <m:e>
+                      <m:sSub>
+                        <m:sSubPr>
+                          <m:ctrlPr>
+                            <w:rPr>
+                              <w:rFonts w:ascii="Cambria Math" w:eastAsiaTheme="minorEastAsia" w:hAnsi="Cambria Math"/>
+                              <w:i/>
+                            </w:rPr>
+                          </m:ctrlPr>
+                        </m:sSubPr>
+                        <m:e>
+                          <m:r>
+                            <w:rPr>
+                              <w:rFonts w:ascii="Cambria Math" w:eastAsiaTheme="minorEastAsia" w:hAnsi="Cambria Math"/>
+                            </w:rPr>
+                            <m:t>P</m:t>
+                          </m:r>
+                        </m:e>
+                        <m:sub>
+                          <m:r>
+                            <w:rPr>
+                              <w:rFonts w:ascii="Cambria Math" w:eastAsiaTheme="minorEastAsia" w:hAnsi="Cambria Math"/>
+                            </w:rPr>
+                            <m:t>k</m:t>
+                          </m:r>
+                        </m:sub>
+                      </m:sSub>
+                      <m:sSup>
+                        <m:sSupPr>
+                          <m:ctrlPr>
+                            <w:rPr>
+                              <w:rFonts w:ascii="Cambria Math" w:eastAsiaTheme="minorEastAsia" w:hAnsi="Cambria Math"/>
+                              <w:i/>
+                            </w:rPr>
+                          </m:ctrlPr>
+                        </m:sSupPr>
+                        <m:e>
+                          <m:r>
+                            <w:rPr>
+                              <w:rFonts w:ascii="Cambria Math" w:eastAsiaTheme="minorEastAsia" w:hAnsi="Cambria Math"/>
+                            </w:rPr>
+                            <m:t>(</m:t>
+                          </m:r>
+                          <m:sSub>
+                            <m:sSubPr>
+                              <m:ctrlPr>
+                                <w:rPr>
+                                  <w:rFonts w:ascii="Cambria Math" w:eastAsiaTheme="minorEastAsia" w:hAnsi="Cambria Math"/>
+                                  <w:i/>
+                                </w:rPr>
+                              </m:ctrlPr>
+                            </m:sSubPr>
+                            <m:e>
+                              <m:acc>
+                                <m:accPr>
+                                  <m:ctrlPr>
+                                    <w:rPr>
+                                      <w:rFonts w:ascii="Cambria Math" w:eastAsiaTheme="minorEastAsia" w:hAnsi="Cambria Math"/>
+                                      <w:i/>
+                                    </w:rPr>
+                                  </m:ctrlPr>
+                                </m:accPr>
+                                <m:e>
+                                  <m:r>
+                                    <w:rPr>
+                                      <w:rFonts w:ascii="Cambria Math" w:eastAsiaTheme="minorEastAsia" w:hAnsi="Cambria Math"/>
+                                    </w:rPr>
+                                    <m:t>X</m:t>
+                                  </m:r>
+                                </m:e>
+                              </m:acc>
+                            </m:e>
+                            <m:sub>
+                              <m:r>
+                                <w:rPr>
+                                  <w:rFonts w:ascii="Cambria Math" w:eastAsiaTheme="minorEastAsia" w:hAnsi="Cambria Math"/>
+                                </w:rPr>
+                                <m:t>WM</m:t>
+                              </m:r>
+                            </m:sub>
+                          </m:sSub>
+                          <m:r>
+                            <w:rPr>
+                              <w:rFonts w:ascii="Cambria Math" w:eastAsiaTheme="minorEastAsia" w:hAnsi="Cambria Math"/>
+                            </w:rPr>
+                            <m:t>-</m:t>
+                          </m:r>
+                          <m:sSub>
+                            <m:sSubPr>
+                              <m:ctrlPr>
+                                <w:rPr>
+                                  <w:rFonts w:ascii="Cambria Math" w:eastAsiaTheme="minorEastAsia" w:hAnsi="Cambria Math"/>
+                                  <w:i/>
+                                </w:rPr>
+                              </m:ctrlPr>
+                            </m:sSubPr>
+                            <m:e>
+                              <m:acc>
+                                <m:accPr>
+                                  <m:chr m:val="̅"/>
+                                  <m:ctrlPr>
+                                    <w:rPr>
+                                      <w:rFonts w:ascii="Cambria Math" w:eastAsiaTheme="minorEastAsia" w:hAnsi="Cambria Math"/>
+                                      <w:i/>
+                                    </w:rPr>
+                                  </m:ctrlPr>
+                                </m:accPr>
+                                <m:e>
+                                  <m:r>
+                                    <w:rPr>
+                                      <w:rFonts w:ascii="Cambria Math" w:eastAsiaTheme="minorEastAsia" w:hAnsi="Cambria Math"/>
+                                    </w:rPr>
+                                    <m:t>X</m:t>
+                                  </m:r>
+                                </m:e>
+                              </m:acc>
+                            </m:e>
+                            <m:sub>
+                              <m:r>
+                                <w:rPr>
+                                  <w:rFonts w:ascii="Cambria Math" w:eastAsiaTheme="minorEastAsia" w:hAnsi="Cambria Math"/>
+                                </w:rPr>
+                                <m:t>k</m:t>
+                              </m:r>
+                            </m:sub>
+                          </m:sSub>
+                          <m:r>
+                            <w:rPr>
+                              <w:rFonts w:ascii="Cambria Math" w:eastAsiaTheme="minorEastAsia" w:hAnsi="Cambria Math"/>
+                            </w:rPr>
+                            <m:t>)</m:t>
+                          </m:r>
+                        </m:e>
+                        <m:sup>
+                          <m:r>
+                            <w:rPr>
+                              <w:rFonts w:ascii="Cambria Math" w:eastAsiaTheme="minorEastAsia" w:hAnsi="Cambria Math"/>
+                            </w:rPr>
+                            <m:t>2</m:t>
+                          </m:r>
+                        </m:sup>
+                      </m:sSup>
+                    </m:e>
+                  </m:nary>
+                </m:num>
+                <m:den>
+                  <m:r>
+                    <w:rPr>
+                      <w:rFonts w:ascii="Cambria Math" w:eastAsiaTheme="minorEastAsia" w:hAnsi="Cambria Math"/>
+                    </w:rPr>
+                    <m:t>(k-1)</m:t>
+                  </m:r>
+                  <m:nary>
+                    <m:naryPr>
+                      <m:chr m:val="∑"/>
+                      <m:limLoc m:val="undOvr"/>
+                      <m:ctrlPr>
+                        <w:rPr>
+                          <w:rFonts w:ascii="Cambria Math" w:eastAsiaTheme="minorEastAsia" w:hAnsi="Cambria Math"/>
+                          <w:i/>
+                        </w:rPr>
+                      </m:ctrlPr>
+                    </m:naryPr>
+                    <m:sub>
+                      <m:r>
+                        <w:rPr>
+                          <w:rFonts w:ascii="Cambria Math" w:eastAsiaTheme="minorEastAsia" w:hAnsi="Cambria Math"/>
+                        </w:rPr>
+                        <m:t>k=1</m:t>
+                      </m:r>
+                    </m:sub>
+                    <m:sup>
+                      <m:r>
+                        <w:rPr>
+                          <w:rFonts w:ascii="Cambria Math" w:eastAsiaTheme="minorEastAsia" w:hAnsi="Cambria Math"/>
+                        </w:rPr>
+                        <m:t>n</m:t>
+                      </m:r>
+                    </m:sup>
+                    <m:e>
+                      <m:sSub>
+                        <m:sSubPr>
+                          <m:ctrlPr>
+                            <w:rPr>
+                              <w:rFonts w:ascii="Cambria Math" w:eastAsiaTheme="minorEastAsia" w:hAnsi="Cambria Math"/>
+                              <w:i/>
+                            </w:rPr>
+                          </m:ctrlPr>
+                        </m:sSubPr>
+                        <m:e>
+                          <m:r>
+                            <w:rPr>
+                              <w:rFonts w:ascii="Cambria Math" w:eastAsiaTheme="minorEastAsia" w:hAnsi="Cambria Math"/>
+                            </w:rPr>
+                            <m:t>P</m:t>
+                          </m:r>
+                        </m:e>
+                        <m:sub>
+                          <m:r>
+                            <w:rPr>
+                              <w:rFonts w:ascii="Cambria Math" w:eastAsiaTheme="minorEastAsia" w:hAnsi="Cambria Math"/>
+                            </w:rPr>
+                            <m:t>k</m:t>
+                          </m:r>
+                        </m:sub>
+                      </m:sSub>
+                    </m:e>
+                  </m:nary>
+                </m:den>
+              </m:f>
+            </m:e>
+          </m:rad>
         </m:oMath>
       </m:oMathPara>
     </w:p>
@@ -2660,4 +2983,16 @@
     </a:ext>
   </a:extLst>
 </a:theme>
+</file>
+
+<file path=customXml/item1.xml><?xml version="1.0" encoding="utf-8"?>
+<b:Sources xmlns:b="http://schemas.openxmlformats.org/officeDocument/2006/bibliography" xmlns="http://schemas.openxmlformats.org/officeDocument/2006/bibliography" SelectedStyle="\APASixthEditionOfficeOnline.xsl" StyleName="APA" Version="6"/>
+</file>
+
+<file path=customXml/itemProps1.xml><?xml version="1.0" encoding="utf-8"?>
+<ds:datastoreItem xmlns:ds="http://schemas.openxmlformats.org/officeDocument/2006/customXml" ds:itemID="{3D8C631F-E81F-46E0-9A1D-074FE1D5A4B1}">
+  <ds:schemaRefs>
+    <ds:schemaRef ds:uri="http://schemas.openxmlformats.org/officeDocument/2006/bibliography"/>
+  </ds:schemaRefs>
+</ds:datastoreItem>
 </file>
</xml_diff>